<commit_message>
How to SOAP sample finished
</commit_message>
<xml_diff>
--- a/Code/Windows8/XAML+CSharp/SOAP/How_to_SAPO_SOAP_Services_in_Windows8.docx
+++ b/Code/Windows8/XAML+CSharp/SOAP/How_to_SAPO_SOAP_Services_in_Windows8.docx
@@ -111,7 +111,25 @@
           <w:sz w:val="78"/>
           <w:szCs w:val="78"/>
         </w:rPr>
-        <w:t xml:space="preserve"> v0.1</w:t>
+        <w:t xml:space="preserve"> </w:t>
+      </w:r>
+      <w:r>
+        <w:rPr>
+          <w:b/>
+          <w:sz w:val="78"/>
+          <w:szCs w:val="78"/>
+        </w:rPr>
+        <w:t>v</w:t>
+      </w:r>
+      <w:bookmarkStart w:id="0" w:name="_GoBack"/>
+      <w:bookmarkEnd w:id="0"/>
+      <w:r>
+        <w:rPr>
+          <w:b/>
+          <w:sz w:val="78"/>
+          <w:szCs w:val="78"/>
+        </w:rPr>
+        <w:t>1.0</w:t>
       </w:r>
     </w:p>
     <w:p/>
@@ -154,8 +172,6 @@
           <w:r>
             <w:t>Contents</w:t>
           </w:r>
-          <w:bookmarkStart w:id="0" w:name="_GoBack"/>
-          <w:bookmarkEnd w:id="0"/>
         </w:p>
         <w:p>
           <w:pPr>
@@ -179,7 +195,7 @@
           <w:r>
             <w:fldChar w:fldCharType="separate"/>
           </w:r>
-          <w:hyperlink w:anchor="_Toc338323412" w:history="1">
+          <w:hyperlink w:anchor="_Toc338432218" w:history="1">
             <w:r>
               <w:rPr>
                 <w:rStyle w:val="Hyperlink"/>
@@ -221,7 +237,7 @@
                 <w:noProof/>
                 <w:webHidden/>
               </w:rPr>
-              <w:instrText xml:space="preserve"> PAGEREF _Toc338323412 \h </w:instrText>
+              <w:instrText xml:space="preserve"> PAGEREF _Toc338432218 \h </w:instrText>
             </w:r>
             <w:r>
               <w:rPr>
@@ -265,7 +281,7 @@
               <w:lang w:val="pt-PT" w:eastAsia="pt-PT"/>
             </w:rPr>
           </w:pPr>
-          <w:hyperlink w:anchor="_Toc338323413" w:history="1">
+          <w:hyperlink w:anchor="_Toc338432219" w:history="1">
             <w:r>
               <w:rPr>
                 <w:rStyle w:val="Hyperlink"/>
@@ -307,7 +323,7 @@
                 <w:noProof/>
                 <w:webHidden/>
               </w:rPr>
-              <w:instrText xml:space="preserve"> PAGEREF _Toc338323413 \h </w:instrText>
+              <w:instrText xml:space="preserve"> PAGEREF _Toc338432219 \h </w:instrText>
             </w:r>
             <w:r>
               <w:rPr>
@@ -351,7 +367,7 @@
               <w:lang w:val="pt-PT" w:eastAsia="pt-PT"/>
             </w:rPr>
           </w:pPr>
-          <w:hyperlink w:anchor="_Toc338323414" w:history="1">
+          <w:hyperlink w:anchor="_Toc338432220" w:history="1">
             <w:r>
               <w:rPr>
                 <w:rStyle w:val="Hyperlink"/>
@@ -393,7 +409,7 @@
                 <w:noProof/>
                 <w:webHidden/>
               </w:rPr>
-              <w:instrText xml:space="preserve"> PAGEREF _Toc338323414 \h </w:instrText>
+              <w:instrText xml:space="preserve"> PAGEREF _Toc338432220 \h </w:instrText>
             </w:r>
             <w:r>
               <w:rPr>
@@ -437,7 +453,7 @@
               <w:lang w:val="pt-PT" w:eastAsia="pt-PT"/>
             </w:rPr>
           </w:pPr>
-          <w:hyperlink w:anchor="_Toc338323415" w:history="1">
+          <w:hyperlink w:anchor="_Toc338432221" w:history="1">
             <w:r>
               <w:rPr>
                 <w:rStyle w:val="Hyperlink"/>
@@ -479,7 +495,7 @@
                 <w:noProof/>
                 <w:webHidden/>
               </w:rPr>
-              <w:instrText xml:space="preserve"> PAGEREF _Toc338323415 \h </w:instrText>
+              <w:instrText xml:space="preserve"> PAGEREF _Toc338432221 \h </w:instrText>
             </w:r>
             <w:r>
               <w:rPr>
@@ -523,7 +539,7 @@
               <w:lang w:val="pt-PT" w:eastAsia="pt-PT"/>
             </w:rPr>
           </w:pPr>
-          <w:hyperlink w:anchor="_Toc338323416" w:history="1">
+          <w:hyperlink w:anchor="_Toc338432222" w:history="1">
             <w:r>
               <w:rPr>
                 <w:rStyle w:val="Hyperlink"/>
@@ -565,7 +581,7 @@
                 <w:noProof/>
                 <w:webHidden/>
               </w:rPr>
-              <w:instrText xml:space="preserve"> PAGEREF _Toc338323416 \h </w:instrText>
+              <w:instrText xml:space="preserve"> PAGEREF _Toc338432222 \h </w:instrText>
             </w:r>
             <w:r>
               <w:rPr>
@@ -609,7 +625,7 @@
               <w:lang w:val="pt-PT" w:eastAsia="pt-PT"/>
             </w:rPr>
           </w:pPr>
-          <w:hyperlink w:anchor="_Toc338323417" w:history="1">
+          <w:hyperlink w:anchor="_Toc338432223" w:history="1">
             <w:r>
               <w:rPr>
                 <w:rStyle w:val="Hyperlink"/>
@@ -651,7 +667,7 @@
                 <w:noProof/>
                 <w:webHidden/>
               </w:rPr>
-              <w:instrText xml:space="preserve"> PAGEREF _Toc338323417 \h </w:instrText>
+              <w:instrText xml:space="preserve"> PAGEREF _Toc338432223 \h </w:instrText>
             </w:r>
             <w:r>
               <w:rPr>
@@ -672,6 +688,92 @@
                 <w:webHidden/>
               </w:rPr>
               <w:t>4</w:t>
+            </w:r>
+            <w:r>
+              <w:rPr>
+                <w:noProof/>
+                <w:webHidden/>
+              </w:rPr>
+              <w:fldChar w:fldCharType="end"/>
+            </w:r>
+          </w:hyperlink>
+        </w:p>
+        <w:p>
+          <w:pPr>
+            <w:pStyle w:val="TOC1"/>
+            <w:tabs>
+              <w:tab w:val="left" w:pos="440"/>
+              <w:tab w:val="right" w:leader="dot" w:pos="8494"/>
+            </w:tabs>
+            <w:rPr>
+              <w:rFonts w:eastAsiaTheme="minorEastAsia"/>
+              <w:noProof/>
+              <w:lang w:val="pt-PT" w:eastAsia="pt-PT"/>
+            </w:rPr>
+          </w:pPr>
+          <w:hyperlink w:anchor="_Toc338432224" w:history="1">
+            <w:r>
+              <w:rPr>
+                <w:rStyle w:val="Hyperlink"/>
+                <w:noProof/>
+              </w:rPr>
+              <w:t>4</w:t>
+            </w:r>
+            <w:r>
+              <w:rPr>
+                <w:rFonts w:eastAsiaTheme="minorEastAsia"/>
+                <w:noProof/>
+                <w:lang w:val="pt-PT" w:eastAsia="pt-PT"/>
+              </w:rPr>
+              <w:tab/>
+            </w:r>
+            <w:r>
+              <w:rPr>
+                <w:rStyle w:val="Hyperlink"/>
+                <w:noProof/>
+              </w:rPr>
+              <w:t>Code Samples</w:t>
+            </w:r>
+            <w:r>
+              <w:rPr>
+                <w:noProof/>
+                <w:webHidden/>
+              </w:rPr>
+              <w:tab/>
+            </w:r>
+            <w:r>
+              <w:rPr>
+                <w:noProof/>
+                <w:webHidden/>
+              </w:rPr>
+              <w:fldChar w:fldCharType="begin"/>
+            </w:r>
+            <w:r>
+              <w:rPr>
+                <w:noProof/>
+                <w:webHidden/>
+              </w:rPr>
+              <w:instrText xml:space="preserve"> PAGEREF _Toc338432224 \h </w:instrText>
+            </w:r>
+            <w:r>
+              <w:rPr>
+                <w:noProof/>
+                <w:webHidden/>
+              </w:rPr>
+            </w:r>
+            <w:r>
+              <w:rPr>
+                <w:noProof/>
+                <w:webHidden/>
+              </w:rPr>
+              <w:fldChar w:fldCharType="separate"/>
+            </w:r>
+            <w:r>
+              <w:rPr>
+                <w:noProof/>
+                <w:webHidden/>
+              </w:rPr>
+              <w:t>5</w:t>
             </w:r>
             <w:r>
               <w:rPr>
@@ -703,7 +805,7 @@
       <w:pPr>
         <w:pStyle w:val="Heading1"/>
       </w:pPr>
-      <w:bookmarkStart w:id="1" w:name="_Toc338323412"/>
+      <w:bookmarkStart w:id="1" w:name="_Toc338432218"/>
       <w:r>
         <w:lastRenderedPageBreak/>
         <w:t>Introduction</w:t>
@@ -728,7 +830,7 @@
       <w:pPr>
         <w:pStyle w:val="Heading2"/>
       </w:pPr>
-      <w:bookmarkStart w:id="2" w:name="_Toc338323413"/>
+      <w:bookmarkStart w:id="2" w:name="_Toc338432219"/>
       <w:r>
         <w:t>Why should I read this</w:t>
       </w:r>
@@ -748,7 +850,7 @@
       <w:pPr>
         <w:pStyle w:val="Heading2"/>
       </w:pPr>
-      <w:bookmarkStart w:id="3" w:name="_Toc338323414"/>
+      <w:bookmarkStart w:id="3" w:name="_Toc338432220"/>
       <w:r>
         <w:t>Before you can use a service</w:t>
       </w:r>
@@ -774,7 +876,7 @@
       <w:pPr>
         <w:pStyle w:val="Heading2"/>
       </w:pPr>
-      <w:bookmarkStart w:id="4" w:name="_Toc338323415"/>
+      <w:bookmarkStart w:id="4" w:name="_Toc338432221"/>
       <w:r>
         <w:t>Other relevant notes</w:t>
       </w:r>
@@ -793,14 +895,12 @@
       <w:r>
         <w:t xml:space="preserve"> you should consider using the HTTP interface rather than the SOAP interface. The SAPO Services Windows 8 SDK includes a set of </w:t>
       </w:r>
-      <w:proofErr w:type="spellStart"/>
       <w:r>
         <w:rPr>
           <w:b/>
         </w:rPr>
         <w:t>NuGet</w:t>
       </w:r>
-      <w:proofErr w:type="spellEnd"/>
       <w:r>
         <w:t xml:space="preserve"> packages that have the code to interact with the service. For each service </w:t>
       </w:r>
@@ -825,14 +925,12 @@
       <w:r>
         <w:t xml:space="preserve">It’s not recommend to create a </w:t>
       </w:r>
-      <w:proofErr w:type="spellStart"/>
       <w:r>
         <w:rPr>
           <w:b/>
         </w:rPr>
         <w:t>WinRT</w:t>
       </w:r>
-      <w:proofErr w:type="spellEnd"/>
       <w:r>
         <w:t xml:space="preserve"> component to consume the SAPO SOAP services in </w:t>
       </w:r>
@@ -858,7 +956,7 @@
       <w:pPr>
         <w:pStyle w:val="Heading1"/>
       </w:pPr>
-      <w:bookmarkStart w:id="5" w:name="_Toc338323416"/>
+      <w:bookmarkStart w:id="5" w:name="_Toc338432222"/>
       <w:r>
         <w:t>Authentication</w:t>
       </w:r>
@@ -868,14 +966,12 @@
       <w:r>
         <w:t xml:space="preserve">Every request must contain authentication information to establish the identity of whom making the request and an authorization token denominated </w:t>
       </w:r>
-      <w:proofErr w:type="spellStart"/>
       <w:r>
         <w:rPr>
           <w:b/>
         </w:rPr>
         <w:t>ESBAccessKey</w:t>
       </w:r>
-      <w:proofErr w:type="spellEnd"/>
       <w:r>
         <w:t>.</w:t>
       </w:r>
@@ -887,36 +983,30 @@
       <w:r>
         <w:t>The authentication information can be provided as a pair of username (</w:t>
       </w:r>
-      <w:proofErr w:type="spellStart"/>
       <w:r>
         <w:rPr>
           <w:b/>
         </w:rPr>
         <w:t>ESBUsername</w:t>
       </w:r>
-      <w:proofErr w:type="spellEnd"/>
       <w:r>
         <w:t>) and password (</w:t>
       </w:r>
-      <w:proofErr w:type="spellStart"/>
       <w:r>
         <w:rPr>
           <w:b/>
         </w:rPr>
         <w:t>ESBPassword</w:t>
       </w:r>
-      <w:proofErr w:type="spellEnd"/>
       <w:r>
         <w:t>) or an authentication token (</w:t>
       </w:r>
-      <w:proofErr w:type="spellStart"/>
       <w:r>
         <w:rPr>
           <w:b/>
         </w:rPr>
         <w:t>ESBToken</w:t>
       </w:r>
-      <w:proofErr w:type="spellEnd"/>
       <w:r>
         <w:t xml:space="preserve">) obtained from the </w:t>
       </w:r>
@@ -953,7 +1043,7 @@
       <w:pPr>
         <w:pStyle w:val="Heading1"/>
       </w:pPr>
-      <w:bookmarkStart w:id="6" w:name="_Toc338323417"/>
+      <w:bookmarkStart w:id="6" w:name="_Toc338432223"/>
       <w:r>
         <w:lastRenderedPageBreak/>
         <w:t>How to guide</w:t>
@@ -988,25 +1078,21 @@
       <w:r>
         <w:t xml:space="preserve"> every method should receive as parameter an instance of </w:t>
       </w:r>
-      <w:proofErr w:type="spellStart"/>
       <w:r>
         <w:rPr>
           <w:b/>
         </w:rPr>
         <w:t>ESBCredentials</w:t>
       </w:r>
-      <w:proofErr w:type="spellEnd"/>
       <w:r>
         <w:t xml:space="preserve"> and a string with the </w:t>
       </w:r>
-      <w:proofErr w:type="spellStart"/>
       <w:r>
         <w:rPr>
           <w:b/>
         </w:rPr>
         <w:t>ESBAccessKey</w:t>
       </w:r>
-      <w:proofErr w:type="spellEnd"/>
       <w:r>
         <w:t xml:space="preserve"> like in the following example</w:t>
       </w:r>
@@ -1099,14 +1185,12 @@
       <w:r>
         <w:t xml:space="preserve"> </w:t>
       </w:r>
-      <w:proofErr w:type="spellStart"/>
       <w:r>
         <w:rPr>
           <w:b/>
         </w:rPr>
         <w:t>AlbumCreate</w:t>
       </w:r>
-      <w:proofErr w:type="spellEnd"/>
       <w:r>
         <w:t xml:space="preserve">, the corresponding method just receives an instance of </w:t>
       </w:r>
@@ -1201,47 +1285,39 @@
       <w:r>
         <w:t xml:space="preserve">The SAPO services requires the authentication data (the pair </w:t>
       </w:r>
-      <w:proofErr w:type="spellStart"/>
       <w:r>
         <w:rPr>
           <w:b/>
         </w:rPr>
         <w:t>ESBUsername</w:t>
       </w:r>
-      <w:proofErr w:type="spellEnd"/>
       <w:r>
         <w:t xml:space="preserve"> and </w:t>
       </w:r>
-      <w:proofErr w:type="spellStart"/>
       <w:r>
         <w:rPr>
           <w:b/>
         </w:rPr>
         <w:t>ESBPassword</w:t>
       </w:r>
-      <w:proofErr w:type="spellEnd"/>
       <w:r>
         <w:t xml:space="preserve"> or the </w:t>
       </w:r>
-      <w:proofErr w:type="spellStart"/>
       <w:r>
         <w:rPr>
           <w:b/>
         </w:rPr>
         <w:t>ESBToken</w:t>
       </w:r>
-      <w:proofErr w:type="spellEnd"/>
       <w:r>
         <w:t xml:space="preserve"> and the </w:t>
       </w:r>
-      <w:proofErr w:type="spellStart"/>
       <w:r>
         <w:rPr>
           <w:b/>
         </w:rPr>
         <w:t>ESBAccessKey</w:t>
       </w:r>
-      <w:proofErr w:type="spellEnd"/>
       <w:r>
         <w:t xml:space="preserve">) in every request. In the SAPO SOAP Web Services this authentication data must be provided in the SOAP message headers. </w:t>
       </w:r>
@@ -1250,33 +1326,1404 @@
       <w:r>
         <w:t xml:space="preserve">Because the proxy is not generated as expected you have to ensure yourself that the message headers have your authentication data. You can do this using the </w:t>
       </w:r>
-      <w:proofErr w:type="spellStart"/>
       <w:r>
         <w:rPr>
           <w:b/>
         </w:rPr>
         <w:t>OperationContextScope</w:t>
       </w:r>
-      <w:proofErr w:type="spellEnd"/>
       <w:r>
         <w:t xml:space="preserve"> type.</w:t>
       </w:r>
     </w:p>
-    <w:p/>
     <w:p>
       <w:r>
-        <w:t>//TODO</w:t>
-      </w:r>
+        <w:t xml:space="preserve">In order to abstract the developer of this tasks, it was created a class that implements </w:t>
+      </w:r>
+      <w:r>
+        <w:rPr>
+          <w:b/>
+        </w:rPr>
+        <w:t>IDisposable</w:t>
+      </w:r>
+      <w:r>
+        <w:t xml:space="preserve"> that encapsulates this logic</w:t>
+      </w:r>
+      <w:r>
+        <w:t xml:space="preserve"> named </w:t>
+      </w:r>
+      <w:r>
+        <w:rPr>
+          <w:b/>
+        </w:rPr>
+        <w:t>EnsureCredentialsUseContext</w:t>
+      </w:r>
+      <w:r>
+        <w:t>.</w:t>
+      </w:r>
+      <w:r>
+        <w:t xml:space="preserve"> With this class you cannot use the Visual Studio generated </w:t>
+      </w:r>
+      <w:r>
+        <w:rPr>
+          <w:b/>
+        </w:rPr>
+        <w:t>ESBCredentials</w:t>
+      </w:r>
+      <w:r>
+        <w:t xml:space="preserve"> class. The new </w:t>
+      </w:r>
+      <w:r>
+        <w:rPr>
+          <w:b/>
+        </w:rPr>
+        <w:t>EsbCredentials</w:t>
+      </w:r>
+      <w:r>
+        <w:t xml:space="preserve"> class and the </w:t>
+      </w:r>
+      <w:r>
+        <w:rPr>
+          <w:b/>
+        </w:rPr>
+        <w:t>EnsureCredentialsUseContext</w:t>
+      </w:r>
+      <w:r>
+        <w:t xml:space="preserve"> class are available at: </w:t>
+      </w:r>
+      <w:hyperlink r:id="rId13" w:history="1">
+        <w:r>
+          <w:rPr>
+            <w:rStyle w:val="Hyperlink"/>
+          </w:rPr>
+          <w:t>https://github.com/sapo/sapo-services-sdk/tree/master/Code/Windows8/XAML+CSharp/SOAP/SDK_Code/Utils</w:t>
+        </w:r>
+      </w:hyperlink>
     </w:p>
-    <w:p/>
     <w:p>
       <w:r>
+        <w:t>The following example is a sample usage of the EnsureCredentialsUseContext class:</w:t>
+      </w:r>
+    </w:p>
+    <w:p>
+      <w:r>
+        <w:rPr>
+          <w:noProof/>
+          <w:lang w:val="pt-PT" w:eastAsia="pt-PT"/>
+        </w:rPr>
+        <mc:AlternateContent>
+          <mc:Choice Requires="wps">
+            <w:drawing>
+              <wp:anchor distT="0" distB="0" distL="114300" distR="114300" simplePos="0" relativeHeight="251663360" behindDoc="0" locked="0" layoutInCell="1" allowOverlap="1" wp14:anchorId="0C986747" wp14:editId="4DBEC0C5">
+                <wp:simplePos x="0" y="0"/>
+                <wp:positionH relativeFrom="margin">
+                  <wp:align>right</wp:align>
+                </wp:positionH>
+                <wp:positionV relativeFrom="line">
+                  <wp:posOffset>186055</wp:posOffset>
+                </wp:positionV>
+                <wp:extent cx="5381625" cy="1404620"/>
+                <wp:effectExtent l="0" t="0" r="28575" b="26035"/>
+                <wp:wrapSquare wrapText="bothSides"/>
+                <wp:docPr id="124" name="Text Box 2"/>
+                <wp:cNvGraphicFramePr>
+                  <a:graphicFrameLocks xmlns:a="http://schemas.openxmlformats.org/drawingml/2006/main"/>
+                </wp:cNvGraphicFramePr>
+                <a:graphic xmlns:a="http://schemas.openxmlformats.org/drawingml/2006/main">
+                  <a:graphicData uri="http://schemas.microsoft.com/office/word/2010/wordprocessingShape">
+                    <wps:wsp>
+                      <wps:cNvSpPr txBox="1">
+                        <a:spLocks noChangeArrowheads="1"/>
+                      </wps:cNvSpPr>
+                      <wps:spPr bwMode="auto">
+                        <a:xfrm>
+                          <a:off x="0" y="0"/>
+                          <a:ext cx="5381625" cy="1404620"/>
+                        </a:xfrm>
+                        <a:prstGeom prst="rect">
+                          <a:avLst/>
+                        </a:prstGeom>
+                        <a:solidFill>
+                          <a:srgbClr val="FFFFFF"/>
+                        </a:solidFill>
+                        <a:ln w="9525">
+                          <a:solidFill>
+                            <a:srgbClr val="000000"/>
+                          </a:solidFill>
+                          <a:miter lim="800000"/>
+                          <a:headEnd/>
+                          <a:tailEnd/>
+                        </a:ln>
+                      </wps:spPr>
+                      <wps:txbx>
+                        <w:txbxContent>
+                          <w:p>
+                            <w:pPr>
+                              <w:pStyle w:val="NoSpacing"/>
+                              <w:rPr>
+                                <w:rFonts w:ascii="Consolas" w:hAnsi="Consolas" w:cs="Consolas"/>
+                                <w:sz w:val="18"/>
+                                <w:szCs w:val="18"/>
+                                <w:highlight w:val="white"/>
+                                <w:lang w:val="pt-PT"/>
+                              </w:rPr>
+                            </w:pPr>
+                            <w:r>
+                              <w:rPr>
+                                <w:rFonts w:ascii="Consolas" w:hAnsi="Consolas" w:cs="Consolas"/>
+                                <w:color w:val="0000FF"/>
+                                <w:sz w:val="18"/>
+                                <w:szCs w:val="18"/>
+                                <w:highlight w:val="white"/>
+                                <w:lang w:val="pt-PT"/>
+                              </w:rPr>
+                              <w:t>string</w:t>
+                            </w:r>
+                            <w:r>
+                              <w:rPr>
+                                <w:rFonts w:ascii="Consolas" w:hAnsi="Consolas" w:cs="Consolas"/>
+                                <w:sz w:val="18"/>
+                                <w:szCs w:val="18"/>
+                                <w:highlight w:val="white"/>
+                                <w:lang w:val="pt-PT"/>
+                              </w:rPr>
+                              <w:t xml:space="preserve"> u = </w:t>
+                            </w:r>
+                            <w:r>
+                              <w:rPr>
+                                <w:rFonts w:ascii="Consolas" w:hAnsi="Consolas" w:cs="Consolas"/>
+                                <w:color w:val="A31515"/>
+                                <w:sz w:val="18"/>
+                                <w:szCs w:val="18"/>
+                                <w:highlight w:val="white"/>
+                                <w:lang w:val="pt-PT"/>
+                              </w:rPr>
+                              <w:t>"username"</w:t>
+                            </w:r>
+                            <w:r>
+                              <w:rPr>
+                                <w:rFonts w:ascii="Consolas" w:hAnsi="Consolas" w:cs="Consolas"/>
+                                <w:sz w:val="18"/>
+                                <w:szCs w:val="18"/>
+                                <w:highlight w:val="white"/>
+                                <w:lang w:val="pt-PT"/>
+                              </w:rPr>
+                              <w:t>;</w:t>
+                            </w:r>
+                          </w:p>
+                          <w:p>
+                            <w:pPr>
+                              <w:pStyle w:val="NoSpacing"/>
+                              <w:rPr>
+                                <w:rFonts w:ascii="Consolas" w:hAnsi="Consolas" w:cs="Consolas"/>
+                                <w:sz w:val="18"/>
+                                <w:szCs w:val="18"/>
+                                <w:highlight w:val="white"/>
+                                <w:lang w:val="pt-PT"/>
+                              </w:rPr>
+                            </w:pPr>
+                            <w:r>
+                              <w:rPr>
+                                <w:rFonts w:ascii="Consolas" w:hAnsi="Consolas" w:cs="Consolas"/>
+                                <w:color w:val="0000FF"/>
+                                <w:sz w:val="18"/>
+                                <w:szCs w:val="18"/>
+                                <w:highlight w:val="white"/>
+                                <w:lang w:val="pt-PT"/>
+                              </w:rPr>
+                              <w:t>string</w:t>
+                            </w:r>
+                            <w:r>
+                              <w:rPr>
+                                <w:rFonts w:ascii="Consolas" w:hAnsi="Consolas" w:cs="Consolas"/>
+                                <w:sz w:val="18"/>
+                                <w:szCs w:val="18"/>
+                                <w:highlight w:val="white"/>
+                                <w:lang w:val="pt-PT"/>
+                              </w:rPr>
+                              <w:t xml:space="preserve"> pw = </w:t>
+                            </w:r>
+                            <w:r>
+                              <w:rPr>
+                                <w:rFonts w:ascii="Consolas" w:hAnsi="Consolas" w:cs="Consolas"/>
+                                <w:color w:val="A31515"/>
+                                <w:sz w:val="18"/>
+                                <w:szCs w:val="18"/>
+                                <w:highlight w:val="white"/>
+                                <w:lang w:val="pt-PT"/>
+                              </w:rPr>
+                              <w:t>"password"</w:t>
+                            </w:r>
+                            <w:r>
+                              <w:rPr>
+                                <w:rFonts w:ascii="Consolas" w:hAnsi="Consolas" w:cs="Consolas"/>
+                                <w:sz w:val="18"/>
+                                <w:szCs w:val="18"/>
+                                <w:highlight w:val="white"/>
+                                <w:lang w:val="pt-PT"/>
+                              </w:rPr>
+                              <w:t>;</w:t>
+                            </w:r>
+                          </w:p>
+                          <w:p>
+                            <w:pPr>
+                              <w:pStyle w:val="NoSpacing"/>
+                              <w:rPr>
+                                <w:rFonts w:ascii="Consolas" w:hAnsi="Consolas" w:cs="Consolas"/>
+                                <w:sz w:val="18"/>
+                                <w:szCs w:val="18"/>
+                                <w:highlight w:val="white"/>
+                                <w:lang w:val="pt-PT"/>
+                              </w:rPr>
+                            </w:pPr>
+                            <w:r>
+                              <w:rPr>
+                                <w:rFonts w:ascii="Consolas" w:hAnsi="Consolas" w:cs="Consolas"/>
+                                <w:color w:val="0000FF"/>
+                                <w:sz w:val="18"/>
+                                <w:szCs w:val="18"/>
+                                <w:highlight w:val="white"/>
+                                <w:lang w:val="pt-PT"/>
+                              </w:rPr>
+                              <w:t>string</w:t>
+                            </w:r>
+                            <w:r>
+                              <w:rPr>
+                                <w:rFonts w:ascii="Consolas" w:hAnsi="Consolas" w:cs="Consolas"/>
+                                <w:sz w:val="18"/>
+                                <w:szCs w:val="18"/>
+                                <w:highlight w:val="white"/>
+                                <w:lang w:val="pt-PT"/>
+                              </w:rPr>
+                              <w:t xml:space="preserve"> ak = </w:t>
+                            </w:r>
+                            <w:r>
+                              <w:rPr>
+                                <w:rFonts w:ascii="Consolas" w:hAnsi="Consolas" w:cs="Consolas"/>
+                                <w:color w:val="A31515"/>
+                                <w:sz w:val="18"/>
+                                <w:szCs w:val="18"/>
+                                <w:highlight w:val="white"/>
+                                <w:lang w:val="pt-PT"/>
+                              </w:rPr>
+                              <w:t>"accessKey"</w:t>
+                            </w:r>
+                            <w:r>
+                              <w:rPr>
+                                <w:rFonts w:ascii="Consolas" w:hAnsi="Consolas" w:cs="Consolas"/>
+                                <w:sz w:val="18"/>
+                                <w:szCs w:val="18"/>
+                                <w:highlight w:val="white"/>
+                                <w:lang w:val="pt-PT"/>
+                              </w:rPr>
+                              <w:t>;</w:t>
+                            </w:r>
+                          </w:p>
+                          <w:p>
+                            <w:pPr>
+                              <w:pStyle w:val="NoSpacing"/>
+                              <w:rPr>
+                                <w:rFonts w:ascii="Consolas" w:hAnsi="Consolas" w:cs="Consolas"/>
+                                <w:sz w:val="18"/>
+                                <w:szCs w:val="18"/>
+                                <w:highlight w:val="white"/>
+                                <w:lang w:val="pt-PT"/>
+                              </w:rPr>
+                            </w:pPr>
+                          </w:p>
+                          <w:p>
+                            <w:pPr>
+                              <w:pStyle w:val="NoSpacing"/>
+                              <w:rPr>
+                                <w:rFonts w:ascii="Consolas" w:hAnsi="Consolas" w:cs="Consolas"/>
+                                <w:sz w:val="18"/>
+                                <w:szCs w:val="18"/>
+                                <w:highlight w:val="white"/>
+                                <w:lang w:val="pt-PT"/>
+                              </w:rPr>
+                            </w:pPr>
+                            <w:r>
+                              <w:rPr>
+                                <w:rFonts w:ascii="Consolas" w:hAnsi="Consolas" w:cs="Consolas"/>
+                                <w:color w:val="0000FF"/>
+                                <w:sz w:val="18"/>
+                                <w:szCs w:val="18"/>
+                                <w:highlight w:val="white"/>
+                                <w:lang w:val="pt-PT"/>
+                              </w:rPr>
+                              <w:t>var</w:t>
+                            </w:r>
+                            <w:r>
+                              <w:rPr>
+                                <w:rFonts w:ascii="Consolas" w:hAnsi="Consolas" w:cs="Consolas"/>
+                                <w:sz w:val="18"/>
+                                <w:szCs w:val="18"/>
+                                <w:highlight w:val="white"/>
+                                <w:lang w:val="pt-PT"/>
+                              </w:rPr>
+                              <w:t xml:space="preserve"> c = </w:t>
+                            </w:r>
+                            <w:r>
+                              <w:rPr>
+                                <w:rFonts w:ascii="Consolas" w:hAnsi="Consolas" w:cs="Consolas"/>
+                                <w:color w:val="0000FF"/>
+                                <w:sz w:val="18"/>
+                                <w:szCs w:val="18"/>
+                                <w:highlight w:val="white"/>
+                                <w:lang w:val="pt-PT"/>
+                              </w:rPr>
+                              <w:t>new</w:t>
+                            </w:r>
+                            <w:r>
+                              <w:rPr>
+                                <w:rFonts w:ascii="Consolas" w:hAnsi="Consolas" w:cs="Consolas"/>
+                                <w:sz w:val="18"/>
+                                <w:szCs w:val="18"/>
+                                <w:highlight w:val="white"/>
+                                <w:lang w:val="pt-PT"/>
+                              </w:rPr>
+                              <w:t xml:space="preserve"> </w:t>
+                            </w:r>
+                            <w:r>
+                              <w:rPr>
+                                <w:rFonts w:ascii="Consolas" w:hAnsi="Consolas" w:cs="Consolas"/>
+                                <w:color w:val="2B91AF"/>
+                                <w:sz w:val="18"/>
+                                <w:szCs w:val="18"/>
+                                <w:highlight w:val="white"/>
+                                <w:lang w:val="pt-PT"/>
+                              </w:rPr>
+                              <w:t>PhotosSoapSecureClient</w:t>
+                            </w:r>
+                            <w:r>
+                              <w:rPr>
+                                <w:rFonts w:ascii="Consolas" w:hAnsi="Consolas" w:cs="Consolas"/>
+                                <w:sz w:val="18"/>
+                                <w:szCs w:val="18"/>
+                                <w:highlight w:val="white"/>
+                                <w:lang w:val="pt-PT"/>
+                              </w:rPr>
+                              <w:t>();</w:t>
+                            </w:r>
+                          </w:p>
+                          <w:p>
+                            <w:pPr>
+                              <w:pStyle w:val="NoSpacing"/>
+                              <w:rPr>
+                                <w:rFonts w:ascii="Consolas" w:hAnsi="Consolas" w:cs="Consolas"/>
+                                <w:sz w:val="18"/>
+                                <w:szCs w:val="18"/>
+                                <w:highlight w:val="white"/>
+                                <w:lang w:val="pt-PT"/>
+                              </w:rPr>
+                            </w:pPr>
+                          </w:p>
+                          <w:p>
+                            <w:pPr>
+                              <w:pStyle w:val="NoSpacing"/>
+                              <w:rPr>
+                                <w:rFonts w:ascii="Consolas" w:hAnsi="Consolas" w:cs="Consolas"/>
+                                <w:sz w:val="18"/>
+                                <w:szCs w:val="18"/>
+                                <w:highlight w:val="white"/>
+                                <w:lang w:val="pt-PT"/>
+                              </w:rPr>
+                            </w:pPr>
+                            <w:r>
+                              <w:rPr>
+                                <w:rFonts w:ascii="Consolas" w:hAnsi="Consolas" w:cs="Consolas"/>
+                                <w:color w:val="0000FF"/>
+                                <w:sz w:val="18"/>
+                                <w:szCs w:val="18"/>
+                                <w:highlight w:val="white"/>
+                                <w:lang w:val="pt-PT"/>
+                              </w:rPr>
+                              <w:t>string</w:t>
+                            </w:r>
+                            <w:r>
+                              <w:rPr>
+                                <w:rFonts w:ascii="Consolas" w:hAnsi="Consolas" w:cs="Consolas"/>
+                                <w:sz w:val="18"/>
+                                <w:szCs w:val="18"/>
+                                <w:highlight w:val="white"/>
+                                <w:lang w:val="pt-PT"/>
+                              </w:rPr>
+                              <w:t>[] tags;</w:t>
+                            </w:r>
+                          </w:p>
+                          <w:p>
+                            <w:pPr>
+                              <w:pStyle w:val="NoSpacing"/>
+                              <w:rPr>
+                                <w:rFonts w:ascii="Consolas" w:hAnsi="Consolas" w:cs="Consolas"/>
+                                <w:sz w:val="18"/>
+                                <w:szCs w:val="18"/>
+                                <w:highlight w:val="white"/>
+                                <w:lang w:val="pt-PT"/>
+                              </w:rPr>
+                            </w:pPr>
+                          </w:p>
+                          <w:p>
+                            <w:pPr>
+                              <w:pStyle w:val="NoSpacing"/>
+                              <w:rPr>
+                                <w:rFonts w:ascii="Consolas" w:hAnsi="Consolas" w:cs="Consolas"/>
+                                <w:sz w:val="18"/>
+                                <w:szCs w:val="18"/>
+                                <w:highlight w:val="white"/>
+                                <w:lang w:val="pt-PT"/>
+                              </w:rPr>
+                            </w:pPr>
+                            <w:r>
+                              <w:rPr>
+                                <w:rFonts w:ascii="Consolas" w:hAnsi="Consolas" w:cs="Consolas"/>
+                                <w:color w:val="0000FF"/>
+                                <w:sz w:val="18"/>
+                                <w:szCs w:val="18"/>
+                                <w:highlight w:val="white"/>
+                                <w:lang w:val="pt-PT"/>
+                              </w:rPr>
+                              <w:t>using</w:t>
+                            </w:r>
+                            <w:r>
+                              <w:rPr>
+                                <w:rFonts w:ascii="Consolas" w:hAnsi="Consolas" w:cs="Consolas"/>
+                                <w:sz w:val="18"/>
+                                <w:szCs w:val="18"/>
+                                <w:highlight w:val="white"/>
+                                <w:lang w:val="pt-PT"/>
+                              </w:rPr>
+                              <w:t xml:space="preserve"> (</w:t>
+                            </w:r>
+                            <w:r>
+                              <w:rPr>
+                                <w:rFonts w:ascii="Consolas" w:hAnsi="Consolas" w:cs="Consolas"/>
+                                <w:color w:val="0000FF"/>
+                                <w:sz w:val="18"/>
+                                <w:szCs w:val="18"/>
+                                <w:highlight w:val="white"/>
+                                <w:lang w:val="pt-PT"/>
+                              </w:rPr>
+                              <w:t>var</w:t>
+                            </w:r>
+                            <w:r>
+                              <w:rPr>
+                                <w:rFonts w:ascii="Consolas" w:hAnsi="Consolas" w:cs="Consolas"/>
+                                <w:sz w:val="18"/>
+                                <w:szCs w:val="18"/>
+                                <w:highlight w:val="white"/>
+                                <w:lang w:val="pt-PT"/>
+                              </w:rPr>
+                              <w:t xml:space="preserve"> context = </w:t>
+                            </w:r>
+                            <w:r>
+                              <w:rPr>
+                                <w:rFonts w:ascii="Consolas" w:hAnsi="Consolas" w:cs="Consolas"/>
+                                <w:color w:val="0000FF"/>
+                                <w:sz w:val="18"/>
+                                <w:szCs w:val="18"/>
+                                <w:highlight w:val="white"/>
+                                <w:lang w:val="pt-PT"/>
+                              </w:rPr>
+                              <w:t>new</w:t>
+                            </w:r>
+                            <w:r>
+                              <w:rPr>
+                                <w:rFonts w:ascii="Consolas" w:hAnsi="Consolas" w:cs="Consolas"/>
+                                <w:sz w:val="18"/>
+                                <w:szCs w:val="18"/>
+                                <w:highlight w:val="white"/>
+                                <w:lang w:val="pt-PT"/>
+                              </w:rPr>
+                              <w:t xml:space="preserve"> </w:t>
+                            </w:r>
+                            <w:r>
+                              <w:rPr>
+                                <w:rFonts w:ascii="Consolas" w:hAnsi="Consolas" w:cs="Consolas"/>
+                                <w:color w:val="2B91AF"/>
+                                <w:sz w:val="18"/>
+                                <w:szCs w:val="18"/>
+                                <w:highlight w:val="white"/>
+                                <w:lang w:val="pt-PT"/>
+                              </w:rPr>
+                              <w:t>EnsureCredentialsUseContext</w:t>
+                            </w:r>
+                            <w:r>
+                              <w:rPr>
+                                <w:rFonts w:ascii="Consolas" w:hAnsi="Consolas" w:cs="Consolas"/>
+                                <w:sz w:val="18"/>
+                                <w:szCs w:val="18"/>
+                                <w:highlight w:val="white"/>
+                                <w:lang w:val="pt-PT"/>
+                              </w:rPr>
+                              <w:t>(u, pw, ak, c))</w:t>
+                            </w:r>
+                          </w:p>
+                          <w:p>
+                            <w:pPr>
+                              <w:pStyle w:val="NoSpacing"/>
+                              <w:rPr>
+                                <w:rFonts w:ascii="Consolas" w:hAnsi="Consolas" w:cs="Consolas"/>
+                                <w:sz w:val="18"/>
+                                <w:szCs w:val="18"/>
+                                <w:highlight w:val="white"/>
+                                <w:lang w:val="pt-PT"/>
+                              </w:rPr>
+                            </w:pPr>
+                            <w:r>
+                              <w:rPr>
+                                <w:rFonts w:ascii="Consolas" w:hAnsi="Consolas" w:cs="Consolas"/>
+                                <w:sz w:val="18"/>
+                                <w:szCs w:val="18"/>
+                                <w:highlight w:val="white"/>
+                                <w:lang w:val="pt-PT"/>
+                              </w:rPr>
+                              <w:t>{</w:t>
+                            </w:r>
+                          </w:p>
+                          <w:p>
+                            <w:pPr>
+                              <w:pStyle w:val="NoSpacing"/>
+                              <w:ind w:firstLine="708"/>
+                              <w:rPr>
+                                <w:rFonts w:ascii="Consolas" w:hAnsi="Consolas" w:cs="Consolas"/>
+                                <w:sz w:val="18"/>
+                                <w:szCs w:val="18"/>
+                                <w:highlight w:val="white"/>
+                                <w:lang w:val="pt-PT"/>
+                              </w:rPr>
+                            </w:pPr>
+                            <w:r>
+                              <w:rPr>
+                                <w:rFonts w:ascii="Consolas" w:hAnsi="Consolas" w:cs="Consolas"/>
+                                <w:sz w:val="18"/>
+                                <w:szCs w:val="18"/>
+                                <w:highlight w:val="white"/>
+                                <w:lang w:val="pt-PT"/>
+                              </w:rPr>
+                              <w:t xml:space="preserve">tags = </w:t>
+                            </w:r>
+                            <w:r>
+                              <w:rPr>
+                                <w:rFonts w:ascii="Consolas" w:hAnsi="Consolas" w:cs="Consolas"/>
+                                <w:color w:val="0000FF"/>
+                                <w:sz w:val="18"/>
+                                <w:szCs w:val="18"/>
+                                <w:highlight w:val="white"/>
+                                <w:lang w:val="pt-PT"/>
+                              </w:rPr>
+                              <w:t>await</w:t>
+                            </w:r>
+                            <w:r>
+                              <w:rPr>
+                                <w:rFonts w:ascii="Consolas" w:hAnsi="Consolas" w:cs="Consolas"/>
+                                <w:sz w:val="18"/>
+                                <w:szCs w:val="18"/>
+                                <w:highlight w:val="white"/>
+                                <w:lang w:val="pt-PT"/>
+                              </w:rPr>
+                              <w:t xml:space="preserve"> </w:t>
+                            </w:r>
+                            <w:r>
+                              <w:rPr>
+                                <w:rFonts w:ascii="Consolas" w:hAnsi="Consolas" w:cs="Consolas"/>
+                                <w:color w:val="0000FF"/>
+                                <w:sz w:val="18"/>
+                                <w:szCs w:val="18"/>
+                                <w:highlight w:val="white"/>
+                                <w:lang w:val="pt-PT"/>
+                              </w:rPr>
+                              <w:t>this</w:t>
+                            </w:r>
+                            <w:r>
+                              <w:rPr>
+                                <w:rFonts w:ascii="Consolas" w:hAnsi="Consolas" w:cs="Consolas"/>
+                                <w:sz w:val="18"/>
+                                <w:szCs w:val="18"/>
+                                <w:highlight w:val="white"/>
+                                <w:lang w:val="pt-PT"/>
+                              </w:rPr>
+                              <w:t>._client</w:t>
+                            </w:r>
+                          </w:p>
+                          <w:p>
+                            <w:pPr>
+                              <w:pStyle w:val="NoSpacing"/>
+                              <w:ind w:left="708" w:firstLine="708"/>
+                              <w:rPr>
+                                <w:rFonts w:ascii="Consolas" w:hAnsi="Consolas" w:cs="Consolas"/>
+                                <w:sz w:val="18"/>
+                                <w:szCs w:val="18"/>
+                                <w:highlight w:val="white"/>
+                                <w:lang w:val="pt-PT"/>
+                              </w:rPr>
+                            </w:pPr>
+                            <w:r>
+                              <w:rPr>
+                                <w:rFonts w:ascii="Consolas" w:hAnsi="Consolas" w:cs="Consolas"/>
+                                <w:sz w:val="18"/>
+                                <w:szCs w:val="18"/>
+                                <w:highlight w:val="white"/>
+                                <w:lang w:val="pt-PT"/>
+                              </w:rPr>
+                              <w:t>.UserGetTagsAsync(</w:t>
+                            </w:r>
+                            <w:r>
+                              <w:rPr>
+                                <w:rFonts w:ascii="Consolas" w:hAnsi="Consolas" w:cs="Consolas"/>
+                                <w:color w:val="0000FF"/>
+                                <w:sz w:val="18"/>
+                                <w:szCs w:val="18"/>
+                                <w:highlight w:val="white"/>
+                                <w:lang w:val="pt-PT"/>
+                              </w:rPr>
+                              <w:t>null</w:t>
+                            </w:r>
+                            <w:r>
+                              <w:rPr>
+                                <w:rFonts w:ascii="Consolas" w:hAnsi="Consolas" w:cs="Consolas"/>
+                                <w:sz w:val="18"/>
+                                <w:szCs w:val="18"/>
+                                <w:highlight w:val="white"/>
+                                <w:lang w:val="pt-PT"/>
+                              </w:rPr>
+                              <w:t xml:space="preserve">, </w:t>
+                            </w:r>
+                            <w:r>
+                              <w:rPr>
+                                <w:rFonts w:ascii="Consolas" w:hAnsi="Consolas" w:cs="Consolas"/>
+                                <w:color w:val="0000FF"/>
+                                <w:sz w:val="18"/>
+                                <w:szCs w:val="18"/>
+                                <w:highlight w:val="white"/>
+                                <w:lang w:val="pt-PT"/>
+                              </w:rPr>
+                              <w:t>null</w:t>
+                            </w:r>
+                            <w:r>
+                              <w:rPr>
+                                <w:rFonts w:ascii="Consolas" w:hAnsi="Consolas" w:cs="Consolas"/>
+                                <w:sz w:val="18"/>
+                                <w:szCs w:val="18"/>
+                                <w:highlight w:val="white"/>
+                                <w:lang w:val="pt-PT"/>
+                              </w:rPr>
+                              <w:t>)</w:t>
+                            </w:r>
+                          </w:p>
+                          <w:p>
+                            <w:pPr>
+                              <w:pStyle w:val="NoSpacing"/>
+                              <w:ind w:left="708" w:firstLine="708"/>
+                              <w:rPr>
+                                <w:rFonts w:ascii="Consolas" w:hAnsi="Consolas" w:cs="Consolas"/>
+                                <w:sz w:val="18"/>
+                                <w:szCs w:val="18"/>
+                                <w:highlight w:val="white"/>
+                                <w:lang w:val="pt-PT"/>
+                              </w:rPr>
+                            </w:pPr>
+                            <w:r>
+                              <w:rPr>
+                                <w:rFonts w:ascii="Consolas" w:hAnsi="Consolas" w:cs="Consolas"/>
+                                <w:sz w:val="18"/>
+                                <w:szCs w:val="18"/>
+                                <w:highlight w:val="white"/>
+                                <w:lang w:val="pt-PT"/>
+                              </w:rPr>
+                              <w:t>.ContinueWith(t =&gt; t.Result.tags);</w:t>
+                            </w:r>
+                          </w:p>
+                          <w:p>
+                            <w:pPr>
+                              <w:pStyle w:val="NoSpacing"/>
+                              <w:rPr>
+                                <w:rFonts w:ascii="Consolas" w:hAnsi="Consolas" w:cs="Consolas"/>
+                                <w:sz w:val="18"/>
+                                <w:szCs w:val="18"/>
+                              </w:rPr>
+                            </w:pPr>
+                            <w:r>
+                              <w:rPr>
+                                <w:rFonts w:ascii="Consolas" w:hAnsi="Consolas" w:cs="Consolas"/>
+                                <w:sz w:val="18"/>
+                                <w:szCs w:val="18"/>
+                                <w:highlight w:val="white"/>
+                                <w:lang w:val="pt-PT"/>
+                              </w:rPr>
+                              <w:t>}</w:t>
+                            </w:r>
+                          </w:p>
+                        </w:txbxContent>
+                      </wps:txbx>
+                      <wps:bodyPr rot="0" vert="horz" wrap="square" lIns="91440" tIns="45720" rIns="91440" bIns="45720" anchor="t" anchorCtr="0">
+                        <a:spAutoFit/>
+                      </wps:bodyPr>
+                    </wps:wsp>
+                  </a:graphicData>
+                </a:graphic>
+                <wp14:sizeRelH relativeFrom="margin">
+                  <wp14:pctWidth>0</wp14:pctWidth>
+                </wp14:sizeRelH>
+                <wp14:sizeRelV relativeFrom="margin">
+                  <wp14:pctHeight>20000</wp14:pctHeight>
+                </wp14:sizeRelV>
+              </wp:anchor>
+            </w:drawing>
+          </mc:Choice>
+          <mc:Fallback>
+            <w:pict>
+              <v:shapetype w14:anchorId="0C986747" id="_x0000_t202" coordsize="21600,21600" o:spt="202" path="m,l,21600r21600,l21600,xe">
+                <v:stroke joinstyle="miter"/>
+                <v:path gradientshapeok="t" o:connecttype="rect"/>
+              </v:shapetype>
+              <v:shape id="Text Box 2" o:spid="_x0000_s1026" type="#_x0000_t202" style="position:absolute;margin-left:372.55pt;margin-top:14.65pt;width:423.75pt;height:110.6pt;z-index:251663360;visibility:visible;mso-wrap-style:square;mso-width-percent:0;mso-height-percent:200;mso-wrap-distance-left:9pt;mso-wrap-distance-top:0;mso-wrap-distance-right:9pt;mso-wrap-distance-bottom:0;mso-position-horizontal:right;mso-position-horizontal-relative:margin;mso-position-vertical:absolute;mso-position-vertical-relative:line;mso-width-percent:0;mso-height-percent:200;mso-width-relative:margin;mso-height-relative:margin;v-text-anchor:top" o:gfxdata="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">
+                <v:textbox style="mso-fit-shape-to-text:t">
+                  <w:txbxContent>
+                    <w:p>
+                      <w:pPr>
+                        <w:pStyle w:val="NoSpacing"/>
+                        <w:rPr>
+                          <w:rFonts w:ascii="Consolas" w:hAnsi="Consolas" w:cs="Consolas"/>
+                          <w:sz w:val="18"/>
+                          <w:szCs w:val="18"/>
+                          <w:highlight w:val="white"/>
+                          <w:lang w:val="pt-PT"/>
+                        </w:rPr>
+                      </w:pPr>
+                      <w:r>
+                        <w:rPr>
+                          <w:rFonts w:ascii="Consolas" w:hAnsi="Consolas" w:cs="Consolas"/>
+                          <w:color w:val="0000FF"/>
+                          <w:sz w:val="18"/>
+                          <w:szCs w:val="18"/>
+                          <w:highlight w:val="white"/>
+                          <w:lang w:val="pt-PT"/>
+                        </w:rPr>
+                        <w:t>string</w:t>
+                      </w:r>
+                      <w:r>
+                        <w:rPr>
+                          <w:rFonts w:ascii="Consolas" w:hAnsi="Consolas" w:cs="Consolas"/>
+                          <w:sz w:val="18"/>
+                          <w:szCs w:val="18"/>
+                          <w:highlight w:val="white"/>
+                          <w:lang w:val="pt-PT"/>
+                        </w:rPr>
+                        <w:t xml:space="preserve"> u = </w:t>
+                      </w:r>
+                      <w:r>
+                        <w:rPr>
+                          <w:rFonts w:ascii="Consolas" w:hAnsi="Consolas" w:cs="Consolas"/>
+                          <w:color w:val="A31515"/>
+                          <w:sz w:val="18"/>
+                          <w:szCs w:val="18"/>
+                          <w:highlight w:val="white"/>
+                          <w:lang w:val="pt-PT"/>
+                        </w:rPr>
+                        <w:t>"username"</w:t>
+                      </w:r>
+                      <w:r>
+                        <w:rPr>
+                          <w:rFonts w:ascii="Consolas" w:hAnsi="Consolas" w:cs="Consolas"/>
+                          <w:sz w:val="18"/>
+                          <w:szCs w:val="18"/>
+                          <w:highlight w:val="white"/>
+                          <w:lang w:val="pt-PT"/>
+                        </w:rPr>
+                        <w:t>;</w:t>
+                      </w:r>
+                    </w:p>
+                    <w:p>
+                      <w:pPr>
+                        <w:pStyle w:val="NoSpacing"/>
+                        <w:rPr>
+                          <w:rFonts w:ascii="Consolas" w:hAnsi="Consolas" w:cs="Consolas"/>
+                          <w:sz w:val="18"/>
+                          <w:szCs w:val="18"/>
+                          <w:highlight w:val="white"/>
+                          <w:lang w:val="pt-PT"/>
+                        </w:rPr>
+                      </w:pPr>
+                      <w:r>
+                        <w:rPr>
+                          <w:rFonts w:ascii="Consolas" w:hAnsi="Consolas" w:cs="Consolas"/>
+                          <w:color w:val="0000FF"/>
+                          <w:sz w:val="18"/>
+                          <w:szCs w:val="18"/>
+                          <w:highlight w:val="white"/>
+                          <w:lang w:val="pt-PT"/>
+                        </w:rPr>
+                        <w:t>string</w:t>
+                      </w:r>
+                      <w:r>
+                        <w:rPr>
+                          <w:rFonts w:ascii="Consolas" w:hAnsi="Consolas" w:cs="Consolas"/>
+                          <w:sz w:val="18"/>
+                          <w:szCs w:val="18"/>
+                          <w:highlight w:val="white"/>
+                          <w:lang w:val="pt-PT"/>
+                        </w:rPr>
+                        <w:t xml:space="preserve"> pw = </w:t>
+                      </w:r>
+                      <w:r>
+                        <w:rPr>
+                          <w:rFonts w:ascii="Consolas" w:hAnsi="Consolas" w:cs="Consolas"/>
+                          <w:color w:val="A31515"/>
+                          <w:sz w:val="18"/>
+                          <w:szCs w:val="18"/>
+                          <w:highlight w:val="white"/>
+                          <w:lang w:val="pt-PT"/>
+                        </w:rPr>
+                        <w:t>"password"</w:t>
+                      </w:r>
+                      <w:r>
+                        <w:rPr>
+                          <w:rFonts w:ascii="Consolas" w:hAnsi="Consolas" w:cs="Consolas"/>
+                          <w:sz w:val="18"/>
+                          <w:szCs w:val="18"/>
+                          <w:highlight w:val="white"/>
+                          <w:lang w:val="pt-PT"/>
+                        </w:rPr>
+                        <w:t>;</w:t>
+                      </w:r>
+                    </w:p>
+                    <w:p>
+                      <w:pPr>
+                        <w:pStyle w:val="NoSpacing"/>
+                        <w:rPr>
+                          <w:rFonts w:ascii="Consolas" w:hAnsi="Consolas" w:cs="Consolas"/>
+                          <w:sz w:val="18"/>
+                          <w:szCs w:val="18"/>
+                          <w:highlight w:val="white"/>
+                          <w:lang w:val="pt-PT"/>
+                        </w:rPr>
+                      </w:pPr>
+                      <w:r>
+                        <w:rPr>
+                          <w:rFonts w:ascii="Consolas" w:hAnsi="Consolas" w:cs="Consolas"/>
+                          <w:color w:val="0000FF"/>
+                          <w:sz w:val="18"/>
+                          <w:szCs w:val="18"/>
+                          <w:highlight w:val="white"/>
+                          <w:lang w:val="pt-PT"/>
+                        </w:rPr>
+                        <w:t>string</w:t>
+                      </w:r>
+                      <w:r>
+                        <w:rPr>
+                          <w:rFonts w:ascii="Consolas" w:hAnsi="Consolas" w:cs="Consolas"/>
+                          <w:sz w:val="18"/>
+                          <w:szCs w:val="18"/>
+                          <w:highlight w:val="white"/>
+                          <w:lang w:val="pt-PT"/>
+                        </w:rPr>
+                        <w:t xml:space="preserve"> ak = </w:t>
+                      </w:r>
+                      <w:r>
+                        <w:rPr>
+                          <w:rFonts w:ascii="Consolas" w:hAnsi="Consolas" w:cs="Consolas"/>
+                          <w:color w:val="A31515"/>
+                          <w:sz w:val="18"/>
+                          <w:szCs w:val="18"/>
+                          <w:highlight w:val="white"/>
+                          <w:lang w:val="pt-PT"/>
+                        </w:rPr>
+                        <w:t>"accessKey"</w:t>
+                      </w:r>
+                      <w:r>
+                        <w:rPr>
+                          <w:rFonts w:ascii="Consolas" w:hAnsi="Consolas" w:cs="Consolas"/>
+                          <w:sz w:val="18"/>
+                          <w:szCs w:val="18"/>
+                          <w:highlight w:val="white"/>
+                          <w:lang w:val="pt-PT"/>
+                        </w:rPr>
+                        <w:t>;</w:t>
+                      </w:r>
+                    </w:p>
+                    <w:p>
+                      <w:pPr>
+                        <w:pStyle w:val="NoSpacing"/>
+                        <w:rPr>
+                          <w:rFonts w:ascii="Consolas" w:hAnsi="Consolas" w:cs="Consolas"/>
+                          <w:sz w:val="18"/>
+                          <w:szCs w:val="18"/>
+                          <w:highlight w:val="white"/>
+                          <w:lang w:val="pt-PT"/>
+                        </w:rPr>
+                      </w:pPr>
+                    </w:p>
+                    <w:p>
+                      <w:pPr>
+                        <w:pStyle w:val="NoSpacing"/>
+                        <w:rPr>
+                          <w:rFonts w:ascii="Consolas" w:hAnsi="Consolas" w:cs="Consolas"/>
+                          <w:sz w:val="18"/>
+                          <w:szCs w:val="18"/>
+                          <w:highlight w:val="white"/>
+                          <w:lang w:val="pt-PT"/>
+                        </w:rPr>
+                      </w:pPr>
+                      <w:r>
+                        <w:rPr>
+                          <w:rFonts w:ascii="Consolas" w:hAnsi="Consolas" w:cs="Consolas"/>
+                          <w:color w:val="0000FF"/>
+                          <w:sz w:val="18"/>
+                          <w:szCs w:val="18"/>
+                          <w:highlight w:val="white"/>
+                          <w:lang w:val="pt-PT"/>
+                        </w:rPr>
+                        <w:t>var</w:t>
+                      </w:r>
+                      <w:r>
+                        <w:rPr>
+                          <w:rFonts w:ascii="Consolas" w:hAnsi="Consolas" w:cs="Consolas"/>
+                          <w:sz w:val="18"/>
+                          <w:szCs w:val="18"/>
+                          <w:highlight w:val="white"/>
+                          <w:lang w:val="pt-PT"/>
+                        </w:rPr>
+                        <w:t xml:space="preserve"> c = </w:t>
+                      </w:r>
+                      <w:r>
+                        <w:rPr>
+                          <w:rFonts w:ascii="Consolas" w:hAnsi="Consolas" w:cs="Consolas"/>
+                          <w:color w:val="0000FF"/>
+                          <w:sz w:val="18"/>
+                          <w:szCs w:val="18"/>
+                          <w:highlight w:val="white"/>
+                          <w:lang w:val="pt-PT"/>
+                        </w:rPr>
+                        <w:t>new</w:t>
+                      </w:r>
+                      <w:r>
+                        <w:rPr>
+                          <w:rFonts w:ascii="Consolas" w:hAnsi="Consolas" w:cs="Consolas"/>
+                          <w:sz w:val="18"/>
+                          <w:szCs w:val="18"/>
+                          <w:highlight w:val="white"/>
+                          <w:lang w:val="pt-PT"/>
+                        </w:rPr>
+                        <w:t xml:space="preserve"> </w:t>
+                      </w:r>
+                      <w:r>
+                        <w:rPr>
+                          <w:rFonts w:ascii="Consolas" w:hAnsi="Consolas" w:cs="Consolas"/>
+                          <w:color w:val="2B91AF"/>
+                          <w:sz w:val="18"/>
+                          <w:szCs w:val="18"/>
+                          <w:highlight w:val="white"/>
+                          <w:lang w:val="pt-PT"/>
+                        </w:rPr>
+                        <w:t>PhotosSoapSecureClient</w:t>
+                      </w:r>
+                      <w:r>
+                        <w:rPr>
+                          <w:rFonts w:ascii="Consolas" w:hAnsi="Consolas" w:cs="Consolas"/>
+                          <w:sz w:val="18"/>
+                          <w:szCs w:val="18"/>
+                          <w:highlight w:val="white"/>
+                          <w:lang w:val="pt-PT"/>
+                        </w:rPr>
+                        <w:t>();</w:t>
+                      </w:r>
+                    </w:p>
+                    <w:p>
+                      <w:pPr>
+                        <w:pStyle w:val="NoSpacing"/>
+                        <w:rPr>
+                          <w:rFonts w:ascii="Consolas" w:hAnsi="Consolas" w:cs="Consolas"/>
+                          <w:sz w:val="18"/>
+                          <w:szCs w:val="18"/>
+                          <w:highlight w:val="white"/>
+                          <w:lang w:val="pt-PT"/>
+                        </w:rPr>
+                      </w:pPr>
+                    </w:p>
+                    <w:p>
+                      <w:pPr>
+                        <w:pStyle w:val="NoSpacing"/>
+                        <w:rPr>
+                          <w:rFonts w:ascii="Consolas" w:hAnsi="Consolas" w:cs="Consolas"/>
+                          <w:sz w:val="18"/>
+                          <w:szCs w:val="18"/>
+                          <w:highlight w:val="white"/>
+                          <w:lang w:val="pt-PT"/>
+                        </w:rPr>
+                      </w:pPr>
+                      <w:r>
+                        <w:rPr>
+                          <w:rFonts w:ascii="Consolas" w:hAnsi="Consolas" w:cs="Consolas"/>
+                          <w:color w:val="0000FF"/>
+                          <w:sz w:val="18"/>
+                          <w:szCs w:val="18"/>
+                          <w:highlight w:val="white"/>
+                          <w:lang w:val="pt-PT"/>
+                        </w:rPr>
+                        <w:t>string</w:t>
+                      </w:r>
+                      <w:r>
+                        <w:rPr>
+                          <w:rFonts w:ascii="Consolas" w:hAnsi="Consolas" w:cs="Consolas"/>
+                          <w:sz w:val="18"/>
+                          <w:szCs w:val="18"/>
+                          <w:highlight w:val="white"/>
+                          <w:lang w:val="pt-PT"/>
+                        </w:rPr>
+                        <w:t>[] tags;</w:t>
+                      </w:r>
+                    </w:p>
+                    <w:p>
+                      <w:pPr>
+                        <w:pStyle w:val="NoSpacing"/>
+                        <w:rPr>
+                          <w:rFonts w:ascii="Consolas" w:hAnsi="Consolas" w:cs="Consolas"/>
+                          <w:sz w:val="18"/>
+                          <w:szCs w:val="18"/>
+                          <w:highlight w:val="white"/>
+                          <w:lang w:val="pt-PT"/>
+                        </w:rPr>
+                      </w:pPr>
+                    </w:p>
+                    <w:p>
+                      <w:pPr>
+                        <w:pStyle w:val="NoSpacing"/>
+                        <w:rPr>
+                          <w:rFonts w:ascii="Consolas" w:hAnsi="Consolas" w:cs="Consolas"/>
+                          <w:sz w:val="18"/>
+                          <w:szCs w:val="18"/>
+                          <w:highlight w:val="white"/>
+                          <w:lang w:val="pt-PT"/>
+                        </w:rPr>
+                      </w:pPr>
+                      <w:r>
+                        <w:rPr>
+                          <w:rFonts w:ascii="Consolas" w:hAnsi="Consolas" w:cs="Consolas"/>
+                          <w:color w:val="0000FF"/>
+                          <w:sz w:val="18"/>
+                          <w:szCs w:val="18"/>
+                          <w:highlight w:val="white"/>
+                          <w:lang w:val="pt-PT"/>
+                        </w:rPr>
+                        <w:t>using</w:t>
+                      </w:r>
+                      <w:r>
+                        <w:rPr>
+                          <w:rFonts w:ascii="Consolas" w:hAnsi="Consolas" w:cs="Consolas"/>
+                          <w:sz w:val="18"/>
+                          <w:szCs w:val="18"/>
+                          <w:highlight w:val="white"/>
+                          <w:lang w:val="pt-PT"/>
+                        </w:rPr>
+                        <w:t xml:space="preserve"> (</w:t>
+                      </w:r>
+                      <w:r>
+                        <w:rPr>
+                          <w:rFonts w:ascii="Consolas" w:hAnsi="Consolas" w:cs="Consolas"/>
+                          <w:color w:val="0000FF"/>
+                          <w:sz w:val="18"/>
+                          <w:szCs w:val="18"/>
+                          <w:highlight w:val="white"/>
+                          <w:lang w:val="pt-PT"/>
+                        </w:rPr>
+                        <w:t>var</w:t>
+                      </w:r>
+                      <w:r>
+                        <w:rPr>
+                          <w:rFonts w:ascii="Consolas" w:hAnsi="Consolas" w:cs="Consolas"/>
+                          <w:sz w:val="18"/>
+                          <w:szCs w:val="18"/>
+                          <w:highlight w:val="white"/>
+                          <w:lang w:val="pt-PT"/>
+                        </w:rPr>
+                        <w:t xml:space="preserve"> context = </w:t>
+                      </w:r>
+                      <w:r>
+                        <w:rPr>
+                          <w:rFonts w:ascii="Consolas" w:hAnsi="Consolas" w:cs="Consolas"/>
+                          <w:color w:val="0000FF"/>
+                          <w:sz w:val="18"/>
+                          <w:szCs w:val="18"/>
+                          <w:highlight w:val="white"/>
+                          <w:lang w:val="pt-PT"/>
+                        </w:rPr>
+                        <w:t>new</w:t>
+                      </w:r>
+                      <w:r>
+                        <w:rPr>
+                          <w:rFonts w:ascii="Consolas" w:hAnsi="Consolas" w:cs="Consolas"/>
+                          <w:sz w:val="18"/>
+                          <w:szCs w:val="18"/>
+                          <w:highlight w:val="white"/>
+                          <w:lang w:val="pt-PT"/>
+                        </w:rPr>
+                        <w:t xml:space="preserve"> </w:t>
+                      </w:r>
+                      <w:r>
+                        <w:rPr>
+                          <w:rFonts w:ascii="Consolas" w:hAnsi="Consolas" w:cs="Consolas"/>
+                          <w:color w:val="2B91AF"/>
+                          <w:sz w:val="18"/>
+                          <w:szCs w:val="18"/>
+                          <w:highlight w:val="white"/>
+                          <w:lang w:val="pt-PT"/>
+                        </w:rPr>
+                        <w:t>EnsureCredentialsUseContext</w:t>
+                      </w:r>
+                      <w:r>
+                        <w:rPr>
+                          <w:rFonts w:ascii="Consolas" w:hAnsi="Consolas" w:cs="Consolas"/>
+                          <w:sz w:val="18"/>
+                          <w:szCs w:val="18"/>
+                          <w:highlight w:val="white"/>
+                          <w:lang w:val="pt-PT"/>
+                        </w:rPr>
+                        <w:t>(u, pw, ak, c))</w:t>
+                      </w:r>
+                    </w:p>
+                    <w:p>
+                      <w:pPr>
+                        <w:pStyle w:val="NoSpacing"/>
+                        <w:rPr>
+                          <w:rFonts w:ascii="Consolas" w:hAnsi="Consolas" w:cs="Consolas"/>
+                          <w:sz w:val="18"/>
+                          <w:szCs w:val="18"/>
+                          <w:highlight w:val="white"/>
+                          <w:lang w:val="pt-PT"/>
+                        </w:rPr>
+                      </w:pPr>
+                      <w:r>
+                        <w:rPr>
+                          <w:rFonts w:ascii="Consolas" w:hAnsi="Consolas" w:cs="Consolas"/>
+                          <w:sz w:val="18"/>
+                          <w:szCs w:val="18"/>
+                          <w:highlight w:val="white"/>
+                          <w:lang w:val="pt-PT"/>
+                        </w:rPr>
+                        <w:t>{</w:t>
+                      </w:r>
+                    </w:p>
+                    <w:p>
+                      <w:pPr>
+                        <w:pStyle w:val="NoSpacing"/>
+                        <w:ind w:firstLine="708"/>
+                        <w:rPr>
+                          <w:rFonts w:ascii="Consolas" w:hAnsi="Consolas" w:cs="Consolas"/>
+                          <w:sz w:val="18"/>
+                          <w:szCs w:val="18"/>
+                          <w:highlight w:val="white"/>
+                          <w:lang w:val="pt-PT"/>
+                        </w:rPr>
+                      </w:pPr>
+                      <w:r>
+                        <w:rPr>
+                          <w:rFonts w:ascii="Consolas" w:hAnsi="Consolas" w:cs="Consolas"/>
+                          <w:sz w:val="18"/>
+                          <w:szCs w:val="18"/>
+                          <w:highlight w:val="white"/>
+                          <w:lang w:val="pt-PT"/>
+                        </w:rPr>
+                        <w:t xml:space="preserve">tags = </w:t>
+                      </w:r>
+                      <w:r>
+                        <w:rPr>
+                          <w:rFonts w:ascii="Consolas" w:hAnsi="Consolas" w:cs="Consolas"/>
+                          <w:color w:val="0000FF"/>
+                          <w:sz w:val="18"/>
+                          <w:szCs w:val="18"/>
+                          <w:highlight w:val="white"/>
+                          <w:lang w:val="pt-PT"/>
+                        </w:rPr>
+                        <w:t>await</w:t>
+                      </w:r>
+                      <w:r>
+                        <w:rPr>
+                          <w:rFonts w:ascii="Consolas" w:hAnsi="Consolas" w:cs="Consolas"/>
+                          <w:sz w:val="18"/>
+                          <w:szCs w:val="18"/>
+                          <w:highlight w:val="white"/>
+                          <w:lang w:val="pt-PT"/>
+                        </w:rPr>
+                        <w:t xml:space="preserve"> </w:t>
+                      </w:r>
+                      <w:r>
+                        <w:rPr>
+                          <w:rFonts w:ascii="Consolas" w:hAnsi="Consolas" w:cs="Consolas"/>
+                          <w:color w:val="0000FF"/>
+                          <w:sz w:val="18"/>
+                          <w:szCs w:val="18"/>
+                          <w:highlight w:val="white"/>
+                          <w:lang w:val="pt-PT"/>
+                        </w:rPr>
+                        <w:t>this</w:t>
+                      </w:r>
+                      <w:r>
+                        <w:rPr>
+                          <w:rFonts w:ascii="Consolas" w:hAnsi="Consolas" w:cs="Consolas"/>
+                          <w:sz w:val="18"/>
+                          <w:szCs w:val="18"/>
+                          <w:highlight w:val="white"/>
+                          <w:lang w:val="pt-PT"/>
+                        </w:rPr>
+                        <w:t>._client</w:t>
+                      </w:r>
+                    </w:p>
+                    <w:p>
+                      <w:pPr>
+                        <w:pStyle w:val="NoSpacing"/>
+                        <w:ind w:left="708" w:firstLine="708"/>
+                        <w:rPr>
+                          <w:rFonts w:ascii="Consolas" w:hAnsi="Consolas" w:cs="Consolas"/>
+                          <w:sz w:val="18"/>
+                          <w:szCs w:val="18"/>
+                          <w:highlight w:val="white"/>
+                          <w:lang w:val="pt-PT"/>
+                        </w:rPr>
+                      </w:pPr>
+                      <w:r>
+                        <w:rPr>
+                          <w:rFonts w:ascii="Consolas" w:hAnsi="Consolas" w:cs="Consolas"/>
+                          <w:sz w:val="18"/>
+                          <w:szCs w:val="18"/>
+                          <w:highlight w:val="white"/>
+                          <w:lang w:val="pt-PT"/>
+                        </w:rPr>
+                        <w:t>.UserGetTagsAsync(</w:t>
+                      </w:r>
+                      <w:r>
+                        <w:rPr>
+                          <w:rFonts w:ascii="Consolas" w:hAnsi="Consolas" w:cs="Consolas"/>
+                          <w:color w:val="0000FF"/>
+                          <w:sz w:val="18"/>
+                          <w:szCs w:val="18"/>
+                          <w:highlight w:val="white"/>
+                          <w:lang w:val="pt-PT"/>
+                        </w:rPr>
+                        <w:t>null</w:t>
+                      </w:r>
+                      <w:r>
+                        <w:rPr>
+                          <w:rFonts w:ascii="Consolas" w:hAnsi="Consolas" w:cs="Consolas"/>
+                          <w:sz w:val="18"/>
+                          <w:szCs w:val="18"/>
+                          <w:highlight w:val="white"/>
+                          <w:lang w:val="pt-PT"/>
+                        </w:rPr>
+                        <w:t xml:space="preserve">, </w:t>
+                      </w:r>
+                      <w:r>
+                        <w:rPr>
+                          <w:rFonts w:ascii="Consolas" w:hAnsi="Consolas" w:cs="Consolas"/>
+                          <w:color w:val="0000FF"/>
+                          <w:sz w:val="18"/>
+                          <w:szCs w:val="18"/>
+                          <w:highlight w:val="white"/>
+                          <w:lang w:val="pt-PT"/>
+                        </w:rPr>
+                        <w:t>null</w:t>
+                      </w:r>
+                      <w:r>
+                        <w:rPr>
+                          <w:rFonts w:ascii="Consolas" w:hAnsi="Consolas" w:cs="Consolas"/>
+                          <w:sz w:val="18"/>
+                          <w:szCs w:val="18"/>
+                          <w:highlight w:val="white"/>
+                          <w:lang w:val="pt-PT"/>
+                        </w:rPr>
+                        <w:t>)</w:t>
+                      </w:r>
+                    </w:p>
+                    <w:p>
+                      <w:pPr>
+                        <w:pStyle w:val="NoSpacing"/>
+                        <w:ind w:left="708" w:firstLine="708"/>
+                        <w:rPr>
+                          <w:rFonts w:ascii="Consolas" w:hAnsi="Consolas" w:cs="Consolas"/>
+                          <w:sz w:val="18"/>
+                          <w:szCs w:val="18"/>
+                          <w:highlight w:val="white"/>
+                          <w:lang w:val="pt-PT"/>
+                        </w:rPr>
+                      </w:pPr>
+                      <w:r>
+                        <w:rPr>
+                          <w:rFonts w:ascii="Consolas" w:hAnsi="Consolas" w:cs="Consolas"/>
+                          <w:sz w:val="18"/>
+                          <w:szCs w:val="18"/>
+                          <w:highlight w:val="white"/>
+                          <w:lang w:val="pt-PT"/>
+                        </w:rPr>
+                        <w:t>.ContinueWith(t =&gt; t.Result.tags);</w:t>
+                      </w:r>
+                    </w:p>
+                    <w:p>
+                      <w:pPr>
+                        <w:pStyle w:val="NoSpacing"/>
+                        <w:rPr>
+                          <w:rFonts w:ascii="Consolas" w:hAnsi="Consolas" w:cs="Consolas"/>
+                          <w:sz w:val="18"/>
+                          <w:szCs w:val="18"/>
+                        </w:rPr>
+                      </w:pPr>
+                      <w:r>
+                        <w:rPr>
+                          <w:rFonts w:ascii="Consolas" w:hAnsi="Consolas" w:cs="Consolas"/>
+                          <w:sz w:val="18"/>
+                          <w:szCs w:val="18"/>
+                          <w:highlight w:val="white"/>
+                          <w:lang w:val="pt-PT"/>
+                        </w:rPr>
+                        <w:t>}</w:t>
+                      </w:r>
+                    </w:p>
+                  </w:txbxContent>
+                </v:textbox>
+                <w10:wrap type="square" anchorx="margin" anchory="line"/>
+              </v:shape>
+            </w:pict>
+          </mc:Fallback>
+        </mc:AlternateContent>
+      </w:r>
+    </w:p>
+    <w:p>
+      <w:r>
+        <w:lastRenderedPageBreak/>
+        <w:t xml:space="preserve">To use the </w:t>
+      </w:r>
+      <w:r>
+        <w:rPr>
+          <w:b/>
+        </w:rPr>
+        <w:t>EnsureCredentialsUseContext</w:t>
+      </w:r>
+      <w:r>
+        <w:t xml:space="preserve"> you just have to create an instance of this class before the service call and after call the dispose. You can also use the C# using clause instead of explicitly calling the dispose method, as show in the example above.</w:t>
+      </w:r>
+    </w:p>
+    <w:p>
+      <w:r>
+        <w:t>Apart from issue, the service will work as any other SOAP Service in C#.</w:t>
+      </w:r>
+    </w:p>
+    <w:p>
+      <w:pPr>
+        <w:pStyle w:val="Heading1"/>
+      </w:pPr>
+      <w:bookmarkStart w:id="7" w:name="_Toc338432224"/>
+      <w:r>
+        <w:t>Code Samples</w:t>
+      </w:r>
+      <w:bookmarkEnd w:id="7"/>
+    </w:p>
+    <w:p>
+      <w:r>
         <w:t xml:space="preserve">The SAPO Services Windows 8 SDK includes </w:t>
       </w:r>
       <w:r>
         <w:t xml:space="preserve">examples of the use of the SAPO SOAP Web Services. See the following URI for examples of the Photos and Videos services: </w:t>
       </w:r>
-      <w:hyperlink r:id="rId13" w:history="1">
+      <w:hyperlink r:id="rId14" w:history="1">
         <w:r>
           <w:rPr>
             <w:rStyle w:val="Hyperlink"/>
@@ -2264,6 +3711,18 @@
       <w:ind w:left="220"/>
     </w:pPr>
   </w:style>
+  <w:style w:type="paragraph" w:styleId="NoSpacing">
+    <w:name w:val="No Spacing"/>
+    <w:uiPriority w:val="1"/>
+    <w:qFormat/>
+    <w:rsid w:val="00F14031"/>
+    <w:pPr>
+      <w:spacing w:after="0" w:line="240" w:lineRule="auto"/>
+    </w:pPr>
+    <w:rPr>
+      <w:lang w:val="en-US"/>
+    </w:rPr>
+  </w:style>
 </w:styles>
 </file>
 
@@ -2533,7 +3992,7 @@
 </file>
 
 <file path=customXml/itemProps1.xml><?xml version="1.0" encoding="utf-8"?>
-<ds:datastoreItem xmlns:ds="http://schemas.openxmlformats.org/officeDocument/2006/customXml" ds:itemID="{4DE34B07-12D4-4DA7-8150-05B6356CFD12}">
+<ds:datastoreItem xmlns:ds="http://schemas.openxmlformats.org/officeDocument/2006/customXml" ds:itemID="{E94C46D3-B39C-40B0-80FC-67DE9C4A4F69}">
   <ds:schemaRefs>
     <ds:schemaRef ds:uri="http://schemas.openxmlformats.org/officeDocument/2006/bibliography"/>
   </ds:schemaRefs>

</xml_diff>

<commit_message>
How to SOAP guide improvement
</commit_message>
<xml_diff>
--- a/Code/Windows8/XAML+CSharp/SOAP/How_to_SAPO_SOAP_Services_in_Windows8.docx
+++ b/Code/Windows8/XAML+CSharp/SOAP/How_to_SAPO_SOAP_Services_in_Windows8.docx
@@ -119,17 +119,7 @@
           <w:sz w:val="78"/>
           <w:szCs w:val="78"/>
         </w:rPr>
-        <w:t>v</w:t>
-      </w:r>
-      <w:bookmarkStart w:id="0" w:name="_GoBack"/>
-      <w:bookmarkEnd w:id="0"/>
-      <w:r>
-        <w:rPr>
-          <w:b/>
-          <w:sz w:val="78"/>
-          <w:szCs w:val="78"/>
-        </w:rPr>
-        <w:t>1.0</w:t>
+        <w:t>v1.0</w:t>
       </w:r>
     </w:p>
     <w:p/>
@@ -805,12 +795,12 @@
       <w:pPr>
         <w:pStyle w:val="Heading1"/>
       </w:pPr>
-      <w:bookmarkStart w:id="1" w:name="_Toc338432218"/>
+      <w:bookmarkStart w:id="0" w:name="_Toc338432218"/>
       <w:r>
         <w:lastRenderedPageBreak/>
         <w:t>Introduction</w:t>
       </w:r>
-      <w:bookmarkEnd w:id="1"/>
+      <w:bookmarkEnd w:id="0"/>
     </w:p>
     <w:p>
       <w:r>
@@ -830,11 +820,11 @@
       <w:pPr>
         <w:pStyle w:val="Heading2"/>
       </w:pPr>
-      <w:bookmarkStart w:id="2" w:name="_Toc338432219"/>
+      <w:bookmarkStart w:id="1" w:name="_Toc338432219"/>
       <w:r>
         <w:t>Why should I read this</w:t>
       </w:r>
-      <w:bookmarkEnd w:id="2"/>
+      <w:bookmarkEnd w:id="1"/>
     </w:p>
     <w:p>
       <w:r>
@@ -850,11 +840,11 @@
       <w:pPr>
         <w:pStyle w:val="Heading2"/>
       </w:pPr>
-      <w:bookmarkStart w:id="3" w:name="_Toc338432220"/>
+      <w:bookmarkStart w:id="2" w:name="_Toc338432220"/>
       <w:r>
         <w:t>Before you can use a service</w:t>
       </w:r>
-      <w:bookmarkEnd w:id="3"/>
+      <w:bookmarkEnd w:id="2"/>
     </w:p>
     <w:p>
       <w:r>
@@ -876,11 +866,11 @@
       <w:pPr>
         <w:pStyle w:val="Heading2"/>
       </w:pPr>
-      <w:bookmarkStart w:id="4" w:name="_Toc338432221"/>
+      <w:bookmarkStart w:id="3" w:name="_Toc338432221"/>
       <w:r>
         <w:t>Other relevant notes</w:t>
       </w:r>
-      <w:bookmarkEnd w:id="4"/>
+      <w:bookmarkEnd w:id="3"/>
     </w:p>
     <w:p>
       <w:r>
@@ -956,11 +946,11 @@
       <w:pPr>
         <w:pStyle w:val="Heading1"/>
       </w:pPr>
-      <w:bookmarkStart w:id="5" w:name="_Toc338432222"/>
+      <w:bookmarkStart w:id="4" w:name="_Toc338432222"/>
       <w:r>
         <w:t>Authentication</w:t>
       </w:r>
-      <w:bookmarkEnd w:id="5"/>
+      <w:bookmarkEnd w:id="4"/>
     </w:p>
     <w:p>
       <w:r>
@@ -1043,12 +1033,12 @@
       <w:pPr>
         <w:pStyle w:val="Heading1"/>
       </w:pPr>
-      <w:bookmarkStart w:id="6" w:name="_Toc338432223"/>
+      <w:bookmarkStart w:id="5" w:name="_Toc338432223"/>
       <w:r>
         <w:lastRenderedPageBreak/>
         <w:t>How to guide</w:t>
       </w:r>
-      <w:bookmarkEnd w:id="6"/>
+      <w:bookmarkEnd w:id="5"/>
     </w:p>
     <w:p>
       <w:r>
@@ -1100,7 +1090,12 @@
         <w:t>, but the generated proxy (with the “Add Service Reference” Visual Studio functionality) don’t include this two parameters in the methods</w:t>
       </w:r>
       <w:r>
-        <w:t>:</w:t>
+        <w:t xml:space="preserve"> that do the service calls.</w:t>
+      </w:r>
+    </w:p>
+    <w:p>
+      <w:r>
+        <w:t>The following example shows how the proxy should be generated:</w:t>
       </w:r>
       <w:r>
         <w:rPr>
@@ -1108,7 +1103,7 @@
           <w:lang w:val="pt-PT" w:eastAsia="pt-PT"/>
         </w:rPr>
         <w:drawing>
-          <wp:anchor distT="0" distB="0" distL="114300" distR="114300" simplePos="0" relativeHeight="251660288" behindDoc="0" locked="0" layoutInCell="1" allowOverlap="1" wp14:anchorId="08F2FEE3" wp14:editId="6D29098D">
+          <wp:anchor distT="0" distB="0" distL="114300" distR="114300" simplePos="0" relativeHeight="251660288" behindDoc="0" locked="0" layoutInCell="1" allowOverlap="1" wp14:anchorId="4BDE720A" wp14:editId="2FC9D6CE">
             <wp:simplePos x="0" y="0"/>
             <wp:positionH relativeFrom="column">
               <wp:posOffset>0</wp:posOffset>
@@ -1201,14 +1196,22 @@
         <w:t>Album</w:t>
       </w:r>
       <w:r>
+        <w:t xml:space="preserve"> in the proxy generated with “Add Service Reference” in a </w:t>
+      </w:r>
+      <w:r>
         <w:rPr>
           <w:b/>
         </w:rPr>
-        <w:t xml:space="preserve"> </w:t>
+        <w:t>Windows Store App</w:t>
+      </w:r>
+      <w:r>
+        <w:t xml:space="preserve"> project </w:t>
       </w:r>
       <w:r>
         <w:t xml:space="preserve">(see the following example). </w:t>
       </w:r>
+      <w:bookmarkStart w:id="6" w:name="_GoBack"/>
+      <w:bookmarkEnd w:id="6"/>
     </w:p>
     <w:p>
       <w:r>
@@ -1411,6 +1414,7 @@
           <w:noProof/>
           <w:lang w:val="pt-PT" w:eastAsia="pt-PT"/>
         </w:rPr>
+        <w:lastRenderedPageBreak/>
         <mc:AlternateContent>
           <mc:Choice Requires="wps">
             <w:drawing>
@@ -2688,7 +2692,6 @@
     </w:p>
     <w:p>
       <w:r>
-        <w:lastRenderedPageBreak/>
         <w:t xml:space="preserve">To use the </w:t>
       </w:r>
       <w:r>
@@ -3992,7 +3995,7 @@
 </file>
 
 <file path=customXml/itemProps1.xml><?xml version="1.0" encoding="utf-8"?>
-<ds:datastoreItem xmlns:ds="http://schemas.openxmlformats.org/officeDocument/2006/customXml" ds:itemID="{E94C46D3-B39C-40B0-80FC-67DE9C4A4F69}">
+<ds:datastoreItem xmlns:ds="http://schemas.openxmlformats.org/officeDocument/2006/customXml" ds:itemID="{119C1697-0BB1-4A02-A933-6EA3C3BF5D56}">
   <ds:schemaRefs>
     <ds:schemaRef ds:uri="http://schemas.openxmlformats.org/officeDocument/2006/bibliography"/>
   </ds:schemaRefs>

</xml_diff>